<commit_message>
Update some help documents
</commit_message>
<xml_diff>
--- a/Demo/Demo.Web/Help/DropdownList/Binding.docx
+++ b/Demo/Demo.Web/Help/DropdownList/Binding.docx
@@ -365,6 +365,7 @@
           <w:color w:val="000000"/>
           <w:sz w:val="19"/>
           <w:szCs w:val="19"/>
+          <w:highlight w:val="yellow"/>
         </w:rPr>
         <w:t>orderType</w:t>
       </w:r>
@@ -828,7 +829,27 @@
           <w:sz w:val="19"/>
           <w:szCs w:val="19"/>
         </w:rPr>
-        <w:t>orderType.ConvertToInt(</w:t>
+        <w:t>orderType.</w:t>
+      </w:r>
+      <w:r>
+        <w:rPr>
+          <w:rFonts w:ascii="Cascadia Mono" w:hAnsi="Cascadia Mono" w:cs="Cascadia Mono"/>
+          <w:b/>
+          <w:bCs/>
+          <w:color w:val="833C0B" w:themeColor="accent2" w:themeShade="80"/>
+          <w:sz w:val="19"/>
+          <w:szCs w:val="19"/>
+        </w:rPr>
+        <w:t>ConvertToInt</w:t>
+      </w:r>
+      <w:r>
+        <w:rPr>
+          <w:rFonts w:ascii="Cascadia Mono" w:hAnsi="Cascadia Mono" w:cs="Cascadia Mono"/>
+          <w:color w:val="000000"/>
+          <w:sz w:val="19"/>
+          <w:szCs w:val="19"/>
+        </w:rPr>
+        <w:t>(</w:t>
       </w:r>
       <w:proofErr w:type="gramStart"/>
       <w:r>
@@ -1279,7 +1300,27 @@
           <w:sz w:val="19"/>
           <w:szCs w:val="19"/>
         </w:rPr>
-        <w:t>orderType.EnumText(</w:t>
+        <w:t>orderType.</w:t>
+      </w:r>
+      <w:r>
+        <w:rPr>
+          <w:rFonts w:ascii="Cascadia Mono" w:hAnsi="Cascadia Mono" w:cs="Cascadia Mono"/>
+          <w:b/>
+          <w:bCs/>
+          <w:color w:val="833C0B" w:themeColor="accent2" w:themeShade="80"/>
+          <w:sz w:val="19"/>
+          <w:szCs w:val="19"/>
+        </w:rPr>
+        <w:t>EnumText</w:t>
+      </w:r>
+      <w:r>
+        <w:rPr>
+          <w:rFonts w:ascii="Cascadia Mono" w:hAnsi="Cascadia Mono" w:cs="Cascadia Mono"/>
+          <w:color w:val="000000"/>
+          <w:sz w:val="19"/>
+          <w:szCs w:val="19"/>
+        </w:rPr>
+        <w:t>(</w:t>
       </w:r>
       <w:proofErr w:type="gramStart"/>
       <w:r>
@@ -1687,7 +1728,27 @@
           <w:sz w:val="19"/>
           <w:szCs w:val="19"/>
         </w:rPr>
-        <w:t>orderType.ToString(</w:t>
+        <w:t>orderType.</w:t>
+      </w:r>
+      <w:r>
+        <w:rPr>
+          <w:rFonts w:ascii="Cascadia Mono" w:hAnsi="Cascadia Mono" w:cs="Cascadia Mono"/>
+          <w:b/>
+          <w:bCs/>
+          <w:color w:val="833C0B" w:themeColor="accent2" w:themeShade="80"/>
+          <w:sz w:val="19"/>
+          <w:szCs w:val="19"/>
+        </w:rPr>
+        <w:t>ToString</w:t>
+      </w:r>
+      <w:r>
+        <w:rPr>
+          <w:rFonts w:ascii="Cascadia Mono" w:hAnsi="Cascadia Mono" w:cs="Cascadia Mono"/>
+          <w:color w:val="000000"/>
+          <w:sz w:val="19"/>
+          <w:szCs w:val="19"/>
+        </w:rPr>
+        <w:t>(</w:t>
       </w:r>
       <w:proofErr w:type="gramStart"/>
       <w:r>
@@ -2414,6 +2475,7 @@
           <w:color w:val="000000"/>
           <w:sz w:val="19"/>
           <w:szCs w:val="19"/>
+          <w:highlight w:val="yellow"/>
         </w:rPr>
         <w:t>nullableOrderType</w:t>
       </w:r>
@@ -2855,7 +2917,18 @@
           <w:sz w:val="19"/>
           <w:szCs w:val="19"/>
         </w:rPr>
-        <w:t>nullableOrderType.Value.ConvertToInt</w:t>
+        <w:t>nullableOrderType.Value.</w:t>
+      </w:r>
+      <w:r>
+        <w:rPr>
+          <w:rFonts w:ascii="Cascadia Mono" w:hAnsi="Cascadia Mono" w:cs="Cascadia Mono"/>
+          <w:b/>
+          <w:bCs/>
+          <w:color w:val="833C0B" w:themeColor="accent2" w:themeShade="80"/>
+          <w:sz w:val="19"/>
+          <w:szCs w:val="19"/>
+        </w:rPr>
+        <w:t>ConvertToInt</w:t>
       </w:r>
       <w:proofErr w:type="spellEnd"/>
       <w:r>
@@ -3300,7 +3373,18 @@
           <w:sz w:val="19"/>
           <w:szCs w:val="19"/>
         </w:rPr>
-        <w:t>nullableOrderType.Value.EnumText</w:t>
+        <w:t>nullableOrderType.Value.</w:t>
+      </w:r>
+      <w:r>
+        <w:rPr>
+          <w:rFonts w:ascii="Cascadia Mono" w:hAnsi="Cascadia Mono" w:cs="Cascadia Mono"/>
+          <w:b/>
+          <w:bCs/>
+          <w:color w:val="833C0B" w:themeColor="accent2" w:themeShade="80"/>
+          <w:sz w:val="19"/>
+          <w:szCs w:val="19"/>
+        </w:rPr>
+        <w:t>EnumText</w:t>
       </w:r>
       <w:proofErr w:type="spellEnd"/>
       <w:r>
@@ -3780,7 +3864,18 @@
           <w:sz w:val="19"/>
           <w:szCs w:val="19"/>
         </w:rPr>
-        <w:t>nullableOrderType.Value.ToString</w:t>
+        <w:t>nullableOrderType.Value.</w:t>
+      </w:r>
+      <w:r>
+        <w:rPr>
+          <w:rFonts w:ascii="Cascadia Mono" w:hAnsi="Cascadia Mono" w:cs="Cascadia Mono"/>
+          <w:b/>
+          <w:bCs/>
+          <w:color w:val="833C0B" w:themeColor="accent2" w:themeShade="80"/>
+          <w:sz w:val="19"/>
+          <w:szCs w:val="19"/>
+        </w:rPr>
+        <w:t>ToString</w:t>
       </w:r>
       <w:proofErr w:type="spellEnd"/>
       <w:r>
@@ -4493,6 +4588,7 @@
           <w:color w:val="000000"/>
           <w:sz w:val="19"/>
           <w:szCs w:val="19"/>
+          <w:highlight w:val="yellow"/>
         </w:rPr>
         <w:t>otherType</w:t>
       </w:r>
@@ -5441,7 +5537,18 @@
           <w:sz w:val="19"/>
           <w:szCs w:val="19"/>
         </w:rPr>
-        <w:t>otherTypeItems.GetText</w:t>
+        <w:t>otherTypeItems.</w:t>
+      </w:r>
+      <w:r>
+        <w:rPr>
+          <w:rFonts w:ascii="Cascadia Mono" w:hAnsi="Cascadia Mono" w:cs="Cascadia Mono"/>
+          <w:b/>
+          <w:bCs/>
+          <w:color w:val="833C0B" w:themeColor="accent2" w:themeShade="80"/>
+          <w:sz w:val="19"/>
+          <w:szCs w:val="19"/>
+        </w:rPr>
+        <w:t>GetText</w:t>
       </w:r>
       <w:proofErr w:type="spellEnd"/>
       <w:r>
@@ -5461,7 +5568,18 @@
           <w:sz w:val="19"/>
           <w:szCs w:val="19"/>
         </w:rPr>
-        <w:t>otherType.Value.ToString</w:t>
+        <w:t>otherType.Value.</w:t>
+      </w:r>
+      <w:r>
+        <w:rPr>
+          <w:rFonts w:ascii="Cascadia Mono" w:hAnsi="Cascadia Mono" w:cs="Cascadia Mono"/>
+          <w:b/>
+          <w:bCs/>
+          <w:color w:val="833C0B" w:themeColor="accent2" w:themeShade="80"/>
+          <w:sz w:val="19"/>
+          <w:szCs w:val="19"/>
+        </w:rPr>
+        <w:t>ToString</w:t>
       </w:r>
       <w:proofErr w:type="spellEnd"/>
       <w:r>
@@ -5681,6 +5799,465 @@
           <w:highlight w:val="yellow"/>
         </w:rPr>
         <w:t>{</w:t>
+      </w:r>
+    </w:p>
+    <w:p>
+      <w:pPr>
+        <w:autoSpaceDE w:val="0"/>
+        <w:autoSpaceDN w:val="0"/>
+        <w:adjustRightInd w:val="0"/>
+        <w:spacing w:after="0" w:line="240" w:lineRule="auto"/>
+        <w:rPr>
+          <w:rFonts w:ascii="Cascadia Mono" w:hAnsi="Cascadia Mono" w:cs="Cascadia Mono"/>
+          <w:color w:val="000000"/>
+          <w:sz w:val="19"/>
+          <w:szCs w:val="19"/>
+        </w:rPr>
+      </w:pPr>
+      <w:r>
+        <w:rPr>
+          <w:rFonts w:ascii="Cascadia Mono" w:hAnsi="Cascadia Mono" w:cs="Cascadia Mono"/>
+          <w:color w:val="000000"/>
+          <w:sz w:val="19"/>
+          <w:szCs w:val="19"/>
+        </w:rPr>
+        <w:tab/>
+      </w:r>
+      <w:r>
+        <w:rPr>
+          <w:rFonts w:ascii="Cascadia Mono" w:hAnsi="Cascadia Mono" w:cs="Cascadia Mono"/>
+          <w:color w:val="000000"/>
+          <w:sz w:val="19"/>
+          <w:szCs w:val="19"/>
+        </w:rPr>
+        <w:tab/>
+      </w:r>
+      <w:r>
+        <w:rPr>
+          <w:rFonts w:ascii="Cascadia Mono" w:hAnsi="Cascadia Mono" w:cs="Cascadia Mono"/>
+          <w:color w:val="0000FF"/>
+          <w:sz w:val="19"/>
+          <w:szCs w:val="19"/>
+        </w:rPr>
+        <w:t>protected</w:t>
+      </w:r>
+      <w:r>
+        <w:rPr>
+          <w:rFonts w:ascii="Cascadia Mono" w:hAnsi="Cascadia Mono" w:cs="Cascadia Mono"/>
+          <w:color w:val="000000"/>
+          <w:sz w:val="19"/>
+          <w:szCs w:val="19"/>
+        </w:rPr>
+        <w:t xml:space="preserve"> </w:t>
+      </w:r>
+      <w:r>
+        <w:rPr>
+          <w:rFonts w:ascii="Cascadia Mono" w:hAnsi="Cascadia Mono" w:cs="Cascadia Mono"/>
+          <w:color w:val="0000FF"/>
+          <w:sz w:val="19"/>
+          <w:szCs w:val="19"/>
+        </w:rPr>
+        <w:t>override</w:t>
+      </w:r>
+      <w:r>
+        <w:rPr>
+          <w:rFonts w:ascii="Cascadia Mono" w:hAnsi="Cascadia Mono" w:cs="Cascadia Mono"/>
+          <w:color w:val="000000"/>
+          <w:sz w:val="19"/>
+          <w:szCs w:val="19"/>
+        </w:rPr>
+        <w:t xml:space="preserve"> </w:t>
+      </w:r>
+      <w:r>
+        <w:rPr>
+          <w:rFonts w:ascii="Cascadia Mono" w:hAnsi="Cascadia Mono" w:cs="Cascadia Mono"/>
+          <w:color w:val="0000FF"/>
+          <w:sz w:val="19"/>
+          <w:szCs w:val="19"/>
+        </w:rPr>
+        <w:t>void</w:t>
+      </w:r>
+      <w:r>
+        <w:rPr>
+          <w:rFonts w:ascii="Cascadia Mono" w:hAnsi="Cascadia Mono" w:cs="Cascadia Mono"/>
+          <w:color w:val="000000"/>
+          <w:sz w:val="19"/>
+          <w:szCs w:val="19"/>
+        </w:rPr>
+        <w:t xml:space="preserve"> </w:t>
+      </w:r>
+      <w:proofErr w:type="spellStart"/>
+      <w:proofErr w:type="gramStart"/>
+      <w:r>
+        <w:rPr>
+          <w:rFonts w:ascii="Cascadia Mono" w:hAnsi="Cascadia Mono" w:cs="Cascadia Mono"/>
+          <w:b/>
+          <w:bCs/>
+          <w:color w:val="833C0B" w:themeColor="accent2" w:themeShade="80"/>
+          <w:sz w:val="19"/>
+          <w:szCs w:val="19"/>
+        </w:rPr>
+        <w:t>OnInitialized</w:t>
+      </w:r>
+      <w:proofErr w:type="spellEnd"/>
+      <w:r>
+        <w:rPr>
+          <w:rFonts w:ascii="Cascadia Mono" w:hAnsi="Cascadia Mono" w:cs="Cascadia Mono"/>
+          <w:color w:val="000000"/>
+          <w:sz w:val="19"/>
+          <w:szCs w:val="19"/>
+        </w:rPr>
+        <w:t>(</w:t>
+      </w:r>
+      <w:proofErr w:type="gramEnd"/>
+      <w:r>
+        <w:rPr>
+          <w:rFonts w:ascii="Cascadia Mono" w:hAnsi="Cascadia Mono" w:cs="Cascadia Mono"/>
+          <w:color w:val="000000"/>
+          <w:sz w:val="19"/>
+          <w:szCs w:val="19"/>
+        </w:rPr>
+        <w:t>)</w:t>
+      </w:r>
+    </w:p>
+    <w:p>
+      <w:pPr>
+        <w:autoSpaceDE w:val="0"/>
+        <w:autoSpaceDN w:val="0"/>
+        <w:adjustRightInd w:val="0"/>
+        <w:spacing w:after="0" w:line="240" w:lineRule="auto"/>
+        <w:rPr>
+          <w:rFonts w:ascii="Cascadia Mono" w:hAnsi="Cascadia Mono" w:cs="Cascadia Mono"/>
+          <w:color w:val="000000"/>
+          <w:sz w:val="19"/>
+          <w:szCs w:val="19"/>
+        </w:rPr>
+      </w:pPr>
+      <w:r>
+        <w:rPr>
+          <w:rFonts w:ascii="Cascadia Mono" w:hAnsi="Cascadia Mono" w:cs="Cascadia Mono"/>
+          <w:color w:val="000000"/>
+          <w:sz w:val="19"/>
+          <w:szCs w:val="19"/>
+        </w:rPr>
+        <w:t xml:space="preserve">    </w:t>
+      </w:r>
+      <w:r>
+        <w:rPr>
+          <w:rFonts w:ascii="Cascadia Mono" w:hAnsi="Cascadia Mono" w:cs="Cascadia Mono"/>
+          <w:color w:val="000000"/>
+          <w:sz w:val="19"/>
+          <w:szCs w:val="19"/>
+        </w:rPr>
+        <w:tab/>
+      </w:r>
+      <w:r>
+        <w:rPr>
+          <w:rFonts w:ascii="Cascadia Mono" w:hAnsi="Cascadia Mono" w:cs="Cascadia Mono"/>
+          <w:color w:val="000000"/>
+          <w:sz w:val="19"/>
+          <w:szCs w:val="19"/>
+        </w:rPr>
+        <w:t>{</w:t>
+      </w:r>
+    </w:p>
+    <w:p>
+      <w:pPr>
+        <w:autoSpaceDE w:val="0"/>
+        <w:autoSpaceDN w:val="0"/>
+        <w:adjustRightInd w:val="0"/>
+        <w:spacing w:after="0" w:line="240" w:lineRule="auto"/>
+        <w:ind w:left="397"/>
+        <w:rPr>
+          <w:rFonts w:ascii="Cascadia Mono" w:hAnsi="Cascadia Mono" w:cs="Cascadia Mono"/>
+          <w:color w:val="000000"/>
+          <w:sz w:val="19"/>
+          <w:szCs w:val="19"/>
+        </w:rPr>
+      </w:pPr>
+      <w:r>
+        <w:rPr>
+          <w:rFonts w:ascii="Cascadia Mono" w:hAnsi="Cascadia Mono" w:cs="Cascadia Mono"/>
+          <w:color w:val="000000"/>
+          <w:sz w:val="19"/>
+          <w:szCs w:val="19"/>
+        </w:rPr>
+        <w:t xml:space="preserve">        </w:t>
+      </w:r>
+      <w:proofErr w:type="spellStart"/>
+      <w:r>
+        <w:rPr>
+          <w:rFonts w:ascii="Cascadia Mono" w:hAnsi="Cascadia Mono" w:cs="Cascadia Mono"/>
+          <w:color w:val="000000"/>
+          <w:sz w:val="19"/>
+          <w:szCs w:val="19"/>
+        </w:rPr>
+        <w:t>otherTypeItems</w:t>
+      </w:r>
+      <w:proofErr w:type="spellEnd"/>
+      <w:r>
+        <w:rPr>
+          <w:rFonts w:ascii="Cascadia Mono" w:hAnsi="Cascadia Mono" w:cs="Cascadia Mono"/>
+          <w:color w:val="000000"/>
+          <w:sz w:val="19"/>
+          <w:szCs w:val="19"/>
+        </w:rPr>
+        <w:t xml:space="preserve"> = </w:t>
+      </w:r>
+      <w:proofErr w:type="spellStart"/>
+      <w:r>
+        <w:rPr>
+          <w:rFonts w:ascii="Cascadia Mono" w:hAnsi="Cascadia Mono" w:cs="Cascadia Mono"/>
+          <w:color w:val="2B91AF"/>
+          <w:sz w:val="19"/>
+          <w:szCs w:val="19"/>
+        </w:rPr>
+        <w:t>SelectListItem</w:t>
+      </w:r>
+      <w:r>
+        <w:rPr>
+          <w:rFonts w:ascii="Cascadia Mono" w:hAnsi="Cascadia Mono" w:cs="Cascadia Mono"/>
+          <w:color w:val="000000"/>
+          <w:sz w:val="19"/>
+          <w:szCs w:val="19"/>
+        </w:rPr>
+        <w:t>.</w:t>
+      </w:r>
+      <w:r>
+        <w:rPr>
+          <w:rFonts w:ascii="Cascadia Mono" w:hAnsi="Cascadia Mono" w:cs="Cascadia Mono"/>
+          <w:b/>
+          <w:bCs/>
+          <w:color w:val="833C0B" w:themeColor="accent2" w:themeShade="80"/>
+          <w:sz w:val="19"/>
+          <w:szCs w:val="19"/>
+        </w:rPr>
+        <w:t>CreateList</w:t>
+      </w:r>
+      <w:proofErr w:type="spellEnd"/>
+      <w:r>
+        <w:rPr>
+          <w:rFonts w:ascii="Cascadia Mono" w:hAnsi="Cascadia Mono" w:cs="Cascadia Mono"/>
+          <w:color w:val="000000"/>
+          <w:sz w:val="19"/>
+          <w:szCs w:val="19"/>
+        </w:rPr>
+        <w:t>(</w:t>
+      </w:r>
+      <w:r>
+        <w:rPr>
+          <w:rFonts w:ascii="Cascadia Mono" w:hAnsi="Cascadia Mono" w:cs="Cascadia Mono"/>
+          <w:color w:val="A31515"/>
+          <w:sz w:val="19"/>
+          <w:szCs w:val="19"/>
+        </w:rPr>
+        <w:t>"One"</w:t>
+      </w:r>
+      <w:r>
+        <w:rPr>
+          <w:rFonts w:ascii="Cascadia Mono" w:hAnsi="Cascadia Mono" w:cs="Cascadia Mono"/>
+          <w:color w:val="000000"/>
+          <w:sz w:val="19"/>
+          <w:szCs w:val="19"/>
+        </w:rPr>
+        <w:t xml:space="preserve">, </w:t>
+      </w:r>
+      <w:r>
+        <w:rPr>
+          <w:rFonts w:ascii="Cascadia Mono" w:hAnsi="Cascadia Mono" w:cs="Cascadia Mono"/>
+          <w:color w:val="A31515"/>
+          <w:sz w:val="19"/>
+          <w:szCs w:val="19"/>
+        </w:rPr>
+        <w:t>"Two"</w:t>
+      </w:r>
+      <w:r>
+        <w:rPr>
+          <w:rFonts w:ascii="Cascadia Mono" w:hAnsi="Cascadia Mono" w:cs="Cascadia Mono"/>
+          <w:color w:val="000000"/>
+          <w:sz w:val="19"/>
+          <w:szCs w:val="19"/>
+        </w:rPr>
+        <w:t xml:space="preserve">, </w:t>
+      </w:r>
+      <w:r>
+        <w:rPr>
+          <w:rFonts w:ascii="Cascadia Mono" w:hAnsi="Cascadia Mono" w:cs="Cascadia Mono"/>
+          <w:color w:val="A31515"/>
+          <w:sz w:val="19"/>
+          <w:szCs w:val="19"/>
+        </w:rPr>
+        <w:t>"Three"</w:t>
+      </w:r>
+      <w:r>
+        <w:rPr>
+          <w:rFonts w:ascii="Cascadia Mono" w:hAnsi="Cascadia Mono" w:cs="Cascadia Mono"/>
+          <w:color w:val="000000"/>
+          <w:sz w:val="19"/>
+          <w:szCs w:val="19"/>
+        </w:rPr>
+        <w:t xml:space="preserve">, </w:t>
+      </w:r>
+      <w:r>
+        <w:rPr>
+          <w:rFonts w:ascii="Cascadia Mono" w:hAnsi="Cascadia Mono" w:cs="Cascadia Mono"/>
+          <w:color w:val="A31515"/>
+          <w:sz w:val="19"/>
+          <w:szCs w:val="19"/>
+        </w:rPr>
+        <w:t>"Four"</w:t>
+      </w:r>
+      <w:r>
+        <w:rPr>
+          <w:rFonts w:ascii="Cascadia Mono" w:hAnsi="Cascadia Mono" w:cs="Cascadia Mono"/>
+          <w:color w:val="000000"/>
+          <w:sz w:val="19"/>
+          <w:szCs w:val="19"/>
+        </w:rPr>
+        <w:t xml:space="preserve">, </w:t>
+      </w:r>
+      <w:r>
+        <w:rPr>
+          <w:rFonts w:ascii="Cascadia Mono" w:hAnsi="Cascadia Mono" w:cs="Cascadia Mono"/>
+          <w:color w:val="A31515"/>
+          <w:sz w:val="19"/>
+          <w:szCs w:val="19"/>
+        </w:rPr>
+        <w:t>"Five"</w:t>
+      </w:r>
+      <w:r>
+        <w:rPr>
+          <w:rFonts w:ascii="Cascadia Mono" w:hAnsi="Cascadia Mono" w:cs="Cascadia Mono"/>
+          <w:color w:val="000000"/>
+          <w:sz w:val="19"/>
+          <w:szCs w:val="19"/>
+        </w:rPr>
+        <w:t xml:space="preserve">, </w:t>
+      </w:r>
+      <w:r>
+        <w:rPr>
+          <w:rFonts w:ascii="Cascadia Mono" w:hAnsi="Cascadia Mono" w:cs="Cascadia Mono"/>
+          <w:color w:val="A31515"/>
+          <w:sz w:val="19"/>
+          <w:szCs w:val="19"/>
+        </w:rPr>
+        <w:t>"Six"</w:t>
+      </w:r>
+      <w:r>
+        <w:rPr>
+          <w:rFonts w:ascii="Cascadia Mono" w:hAnsi="Cascadia Mono" w:cs="Cascadia Mono"/>
+          <w:color w:val="000000"/>
+          <w:sz w:val="19"/>
+          <w:szCs w:val="19"/>
+        </w:rPr>
+        <w:t xml:space="preserve">, </w:t>
+      </w:r>
+      <w:r>
+        <w:rPr>
+          <w:rFonts w:ascii="Cascadia Mono" w:hAnsi="Cascadia Mono" w:cs="Cascadia Mono"/>
+          <w:color w:val="A31515"/>
+          <w:sz w:val="19"/>
+          <w:szCs w:val="19"/>
+        </w:rPr>
+        <w:t>"seven"</w:t>
+      </w:r>
+      <w:r>
+        <w:rPr>
+          <w:rFonts w:ascii="Cascadia Mono" w:hAnsi="Cascadia Mono" w:cs="Cascadia Mono"/>
+          <w:color w:val="000000"/>
+          <w:sz w:val="19"/>
+          <w:szCs w:val="19"/>
+        </w:rPr>
+        <w:t>);</w:t>
+      </w:r>
+    </w:p>
+    <w:p>
+      <w:pPr>
+        <w:autoSpaceDE w:val="0"/>
+        <w:autoSpaceDN w:val="0"/>
+        <w:adjustRightInd w:val="0"/>
+        <w:spacing w:after="0" w:line="240" w:lineRule="auto"/>
+        <w:ind w:left="397"/>
+        <w:rPr>
+          <w:rFonts w:ascii="Cascadia Mono" w:hAnsi="Cascadia Mono" w:cs="Cascadia Mono"/>
+          <w:color w:val="000000"/>
+          <w:sz w:val="19"/>
+          <w:szCs w:val="19"/>
+        </w:rPr>
+      </w:pPr>
+      <w:r>
+        <w:rPr>
+          <w:rFonts w:ascii="Cascadia Mono" w:hAnsi="Cascadia Mono" w:cs="Cascadia Mono"/>
+          <w:color w:val="000000"/>
+          <w:sz w:val="19"/>
+          <w:szCs w:val="19"/>
+        </w:rPr>
+        <w:t xml:space="preserve">        </w:t>
+      </w:r>
+      <w:proofErr w:type="spellStart"/>
+      <w:proofErr w:type="gramStart"/>
+      <w:r>
+        <w:rPr>
+          <w:rFonts w:ascii="Cascadia Mono" w:hAnsi="Cascadia Mono" w:cs="Cascadia Mono"/>
+          <w:color w:val="0000FF"/>
+          <w:sz w:val="19"/>
+          <w:szCs w:val="19"/>
+        </w:rPr>
+        <w:t>base</w:t>
+      </w:r>
+      <w:r>
+        <w:rPr>
+          <w:rFonts w:ascii="Cascadia Mono" w:hAnsi="Cascadia Mono" w:cs="Cascadia Mono"/>
+          <w:color w:val="000000"/>
+          <w:sz w:val="19"/>
+          <w:szCs w:val="19"/>
+        </w:rPr>
+        <w:t>.</w:t>
+      </w:r>
+      <w:r>
+        <w:rPr>
+          <w:rFonts w:ascii="Cascadia Mono" w:hAnsi="Cascadia Mono" w:cs="Cascadia Mono"/>
+          <w:b/>
+          <w:bCs/>
+          <w:color w:val="833C0B" w:themeColor="accent2" w:themeShade="80"/>
+          <w:sz w:val="19"/>
+          <w:szCs w:val="19"/>
+        </w:rPr>
+        <w:t>OnInitialized</w:t>
+      </w:r>
+      <w:proofErr w:type="spellEnd"/>
+      <w:proofErr w:type="gramEnd"/>
+      <w:r>
+        <w:rPr>
+          <w:rFonts w:ascii="Cascadia Mono" w:hAnsi="Cascadia Mono" w:cs="Cascadia Mono"/>
+          <w:color w:val="000000"/>
+          <w:sz w:val="19"/>
+          <w:szCs w:val="19"/>
+        </w:rPr>
+        <w:t>();</w:t>
+      </w:r>
+    </w:p>
+    <w:p>
+      <w:pPr>
+        <w:shd w:val="clear" w:color="auto" w:fill="FFFFFF"/>
+        <w:spacing w:after="100" w:afterAutospacing="1" w:line="240" w:lineRule="auto"/>
+        <w:ind w:left="397"/>
+        <w:outlineLvl w:val="3"/>
+        <w:rPr>
+          <w:rFonts w:ascii="Cascadia Mono" w:hAnsi="Cascadia Mono" w:cs="Cascadia Mono"/>
+          <w:color w:val="000000"/>
+          <w:sz w:val="19"/>
+          <w:szCs w:val="19"/>
+        </w:rPr>
+      </w:pPr>
+      <w:r>
+        <w:rPr>
+          <w:rFonts w:ascii="Cascadia Mono" w:hAnsi="Cascadia Mono" w:cs="Cascadia Mono"/>
+          <w:color w:val="000000"/>
+          <w:sz w:val="19"/>
+          <w:szCs w:val="19"/>
+        </w:rPr>
+        <w:t xml:space="preserve">    }</w:t>
       </w:r>
     </w:p>
     <w:p>

</xml_diff>